<commit_message>
se agrega la documentación como código
</commit_message>
<xml_diff>
--- a/templates/documento-arquitectura/Documento de arquitectura de software.docx
+++ b/templates/documento-arquitectura/Documento de arquitectura de software.docx
@@ -581,11 +581,7 @@
               </mc:Choice>
               <mc:Fallback>
                 <w:pict>
-                  <v:shapetype w14:anchorId="14B0DC97" id="_x0000_t202" coordsize="21600,21600" o:spt="202" path="m,l,21600r21600,l21600,xe">
-                    <v:stroke joinstyle="miter"/>
-                    <v:path gradientshapeok="t" o:connecttype="rect"/>
-                  </v:shapetype>
-                  <v:shape id="Cuadro de texto 153" o:spid="_x0000_s1027" type="#_x0000_t202" style="position:absolute;left:0;text-align:left;margin-left:0;margin-top:0;width:8in;height:79.5pt;z-index:251661312;visibility:visible;mso-wrap-style:square;mso-width-percent:941;mso-height-percent:100;mso-top-percent:700;mso-wrap-distance-left:9pt;mso-wrap-distance-top:0;mso-wrap-distance-right:9pt;mso-wrap-distance-bottom:0;mso-position-horizontal:center;mso-position-horizontal-relative:page;mso-position-vertical-relative:page;mso-width-percent:941;mso-height-percent:100;mso-top-percent:700;mso-width-relative:page;mso-height-relative:page;v-text-anchor:top" o:gfxdata="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" filled="f" stroked="f" strokeweight=".5pt">
+                  <v:shape w14:anchorId="14B0DC97" id="Cuadro de texto 153" o:spid="_x0000_s1027" type="#_x0000_t202" style="position:absolute;left:0;text-align:left;margin-left:0;margin-top:0;width:8in;height:79.5pt;z-index:251661312;visibility:visible;mso-wrap-style:square;mso-width-percent:941;mso-height-percent:100;mso-top-percent:700;mso-wrap-distance-left:9pt;mso-wrap-distance-top:0;mso-wrap-distance-right:9pt;mso-wrap-distance-bottom:0;mso-position-horizontal:center;mso-position-horizontal-relative:page;mso-position-vertical-relative:page;mso-width-percent:941;mso-height-percent:100;mso-top-percent:700;mso-width-relative:page;mso-height-relative:page;v-text-anchor:top" o:gfxdata="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" filled="f" stroked="f" strokeweight=".5pt">
                     <v:textbox style="mso-fit-shape-to-text:t" inset="126pt,0,54pt,0">
                       <w:txbxContent>
                         <w:p>
@@ -3810,9 +3806,9 @@
         </w:rPr>
         <w:lastRenderedPageBreak/>
         <w:drawing>
-          <wp:inline distT="0" distB="0" distL="0" distR="0" wp14:anchorId="3E5FF9EE" wp14:editId="58A91714">
-            <wp:extent cx="5612130" cy="5477510"/>
-            <wp:effectExtent l="0" t="0" r="7620" b="8890"/>
+          <wp:inline distT="0" distB="0" distL="0" distR="0" wp14:anchorId="3E5FF9EE" wp14:editId="2989013C">
+            <wp:extent cx="5612130" cy="4110037"/>
+            <wp:effectExtent l="0" t="0" r="7620" b="5080"/>
             <wp:docPr id="34" name="Imagen 34"/>
             <wp:cNvGraphicFramePr>
               <a:graphicFrameLocks xmlns:a="http://schemas.openxmlformats.org/drawingml/2006/main" noChangeAspect="1"/>
@@ -3826,7 +3822,7 @@
                       <a:picLocks noChangeAspect="1" noChangeArrowheads="1"/>
                     </pic:cNvPicPr>
                   </pic:nvPicPr>
-                  <pic:blipFill>
+                  <pic:blipFill rotWithShape="1">
                     <a:blip r:embed="rId9">
                       <a:extLst>
                         <a:ext uri="{28A0092B-C50C-407E-A947-70E740481C1C}">
@@ -3834,15 +3830,13 @@
                         </a:ext>
                       </a:extLst>
                     </a:blip>
-                    <a:srcRect/>
-                    <a:stretch>
-                      <a:fillRect/>
-                    </a:stretch>
+                    <a:srcRect b="24965"/>
+                    <a:stretch/>
                   </pic:blipFill>
                   <pic:spPr bwMode="auto">
                     <a:xfrm>
                       <a:off x="0" y="0"/>
-                      <a:ext cx="5612130" cy="5477510"/>
+                      <a:ext cx="5612130" cy="4110037"/>
                     </a:xfrm>
                     <a:prstGeom prst="rect">
                       <a:avLst/>
@@ -3851,6 +3845,11 @@
                     <a:ln>
                       <a:noFill/>
                     </a:ln>
+                    <a:extLst>
+                      <a:ext uri="{53640926-AAD7-44D8-BBD7-CCE9431645EC}">
+                        <a14:shadowObscured xmlns:a14="http://schemas.microsoft.com/office/drawing/2010/main"/>
+                      </a:ext>
+                    </a:extLst>
                   </pic:spPr>
                 </pic:pic>
               </a:graphicData>
@@ -3940,7 +3939,6 @@
         </w:numPr>
       </w:pPr>
       <w:r>
-        <w:lastRenderedPageBreak/>
         <w:t xml:space="preserve">Keycloak: Sistema para gestionar la autenticación y la autorización utilizando los estándares de OAuth y </w:t>
       </w:r>
       <w:proofErr w:type="spellStart"/>
@@ -4005,7 +4003,16 @@
     <w:p/>
     <w:p>
       <w:r>
-        <w:t>Más adelante en este mismo documento vamos a profundizar en los componentes que conforman el sistema ACME Store así como el componente central de este documento que es ACME Store API</w:t>
+        <w:lastRenderedPageBreak/>
+        <w:t xml:space="preserve">Más adelante en este mismo documento vamos a profundizar en los componentes que conforman el sistema ACME </w:t>
+      </w:r>
+      <w:proofErr w:type="gramStart"/>
+      <w:r>
+        <w:t>Store</w:t>
+      </w:r>
+      <w:proofErr w:type="gramEnd"/>
+      <w:r>
+        <w:t xml:space="preserve"> así como el componente central de este documento que es ACME Store API</w:t>
       </w:r>
       <w:r>
         <w:t xml:space="preserve">. </w:t>

</xml_diff>

<commit_message>
se agrega pandoc como librería predetermianda
</commit_message>
<xml_diff>
--- a/templates/documento-arquitectura/Documento de arquitectura de software.docx
+++ b/templates/documento-arquitectura/Documento de arquitectura de software.docx
@@ -3806,7 +3806,7 @@
         </w:rPr>
         <w:lastRenderedPageBreak/>
         <w:drawing>
-          <wp:inline distT="0" distB="0" distL="0" distR="0" wp14:anchorId="3E5FF9EE" wp14:editId="2989013C">
+          <wp:inline distT="0" distB="0" distL="0" distR="0" wp14:anchorId="3E5FF9EE" wp14:editId="6CA7A9F3">
             <wp:extent cx="5612130" cy="4110037"/>
             <wp:effectExtent l="0" t="0" r="7620" b="5080"/>
             <wp:docPr id="34" name="Imagen 34"/>
@@ -3878,7 +3878,6 @@
     <w:p/>
     <w:p>
       <w:r>
-        <w:tab/>
         <w:t xml:space="preserve">ACME </w:t>
       </w:r>
       <w:r>
@@ -4076,9 +4075,9 @@
         </w:rPr>
         <w:lastRenderedPageBreak/>
         <w:drawing>
-          <wp:inline distT="0" distB="0" distL="0" distR="0" wp14:anchorId="1823E4AA" wp14:editId="0914191B">
-            <wp:extent cx="5200650" cy="5647277"/>
-            <wp:effectExtent l="0" t="0" r="0" b="0"/>
+          <wp:inline distT="0" distB="0" distL="0" distR="0" wp14:anchorId="1823E4AA" wp14:editId="732ADFC1">
+            <wp:extent cx="5200446" cy="4233553"/>
+            <wp:effectExtent l="0" t="0" r="635" b="0"/>
             <wp:docPr id="35" name="Imagen 35"/>
             <wp:cNvGraphicFramePr>
               <a:graphicFrameLocks xmlns:a="http://schemas.openxmlformats.org/drawingml/2006/main" noChangeAspect="1"/>
@@ -4092,7 +4091,7 @@
                       <a:picLocks noChangeAspect="1" noChangeArrowheads="1"/>
                     </pic:cNvPicPr>
                   </pic:nvPicPr>
-                  <pic:blipFill>
+                  <pic:blipFill rotWithShape="1">
                     <a:blip r:embed="rId10" cstate="print">
                       <a:extLst>
                         <a:ext uri="{28A0092B-C50C-407E-A947-70E740481C1C}">
@@ -4100,15 +4099,13 @@
                         </a:ext>
                       </a:extLst>
                     </a:blip>
-                    <a:srcRect/>
-                    <a:stretch>
-                      <a:fillRect/>
-                    </a:stretch>
+                    <a:srcRect b="25031"/>
+                    <a:stretch/>
                   </pic:blipFill>
                   <pic:spPr bwMode="auto">
                     <a:xfrm>
                       <a:off x="0" y="0"/>
-                      <a:ext cx="5205520" cy="5652565"/>
+                      <a:ext cx="5205520" cy="4237684"/>
                     </a:xfrm>
                     <a:prstGeom prst="rect">
                       <a:avLst/>
@@ -4117,6 +4114,11 @@
                     <a:ln>
                       <a:noFill/>
                     </a:ln>
+                    <a:extLst>
+                      <a:ext uri="{53640926-AAD7-44D8-BBD7-CCE9431645EC}">
+                        <a14:shadowObscured xmlns:a14="http://schemas.microsoft.com/office/drawing/2010/main"/>
+                      </a:ext>
+                    </a:extLst>
                   </pic:spPr>
                 </pic:pic>
               </a:graphicData>
@@ -4128,6 +4130,7 @@
     <w:p>
       <w:pPr>
         <w:pStyle w:val="Descripcin"/>
+        <w:jc w:val="center"/>
       </w:pPr>
       <w:fldSimple w:instr=" SEQ Ilustración \* ARABIC ">
         <w:r>
@@ -4237,7 +4240,6 @@
         </w:numPr>
       </w:pPr>
       <w:r>
-        <w:lastRenderedPageBreak/>
         <w:t>ETL: Proceso (Airflow) de extracción que sincroniza el catálogo de productos e inventarios desde el ERP, hasta la base de datos de ACME Store API. Este proceso se ejecuta todas las noches.</w:t>
       </w:r>
     </w:p>
@@ -4299,6 +4301,7 @@
       </w:pPr>
       <w:proofErr w:type="spellStart"/>
       <w:r>
+        <w:lastRenderedPageBreak/>
         <w:t>EmilService</w:t>
       </w:r>
       <w:proofErr w:type="spellEnd"/>
@@ -4419,7 +4422,6 @@
     <w:p/>
     <w:p>
       <w:r>
-        <w:lastRenderedPageBreak/>
         <w:tab/>
         <w:t>ACME Store API es construido en capas, donde cada una de ellas cubre una responsabilidad del sistema, estas capas sirve</w:t>
       </w:r>
@@ -4463,6 +4465,7 @@
       </w:pPr>
       <w:proofErr w:type="spellStart"/>
       <w:r>
+        <w:lastRenderedPageBreak/>
         <w:t>Services</w:t>
       </w:r>
       <w:proofErr w:type="spellEnd"/>
@@ -4665,7 +4668,11 @@
       </w:r>
       <w:proofErr w:type="spellEnd"/>
       <w:r>
-        <w:t xml:space="preserve">. Este dominio se centra en la creación de servicios relacionados con los usuarios, como la creación de nuevas cuentas, actualizaciones de </w:t>
+        <w:t xml:space="preserve">. Este dominio se centra en la </w:t>
+      </w:r>
+      <w:r>
+        <w:lastRenderedPageBreak/>
+        <w:t xml:space="preserve">creación de servicios relacionados con los usuarios, como la creación de nuevas cuentas, actualizaciones de </w:t>
       </w:r>
       <w:r>
         <w:t>perfiles, etc.</w:t>

</xml_diff>